<commit_message>
slightly changed connector wiring standards
</commit_message>
<xml_diff>
--- a/03 - Electrical Documentation/Wiring_Standards.docx
+++ b/03 - Electrical Documentation/Wiring_Standards.docx
@@ -780,14 +780,27 @@
       <w:r>
         <w:t xml:space="preserve">Figure </w:t>
       </w:r>
-      <w:fldSimple w:instr=" SEQ Figure \* ARABIC ">
-        <w:r>
-          <w:rPr>
-            <w:noProof/>
-          </w:rPr>
-          <w:t>1</w:t>
-        </w:r>
-      </w:fldSimple>
+      <w:r>
+        <w:fldChar w:fldCharType="begin"/>
+      </w:r>
+      <w:r>
+        <w:instrText xml:space="preserve"> SEQ Figure \* ARABIC </w:instrText>
+      </w:r>
+      <w:r>
+        <w:fldChar w:fldCharType="separate"/>
+      </w:r>
+      <w:r>
+        <w:rPr>
+          <w:noProof/>
+        </w:rPr>
+        <w:t>1</w:t>
+      </w:r>
+      <w:r>
+        <w:rPr>
+          <w:noProof/>
+        </w:rPr>
+        <w:fldChar w:fldCharType="end"/>
+      </w:r>
       <w:r>
         <w:t>: High-level overview of electrical wiring</w:t>
       </w:r>
@@ -976,14 +989,27 @@
       <w:r>
         <w:t xml:space="preserve">Figure </w:t>
       </w:r>
-      <w:fldSimple w:instr=" SEQ Figure \* ARABIC ">
-        <w:r>
-          <w:rPr>
-            <w:noProof/>
-          </w:rPr>
-          <w:t>2</w:t>
-        </w:r>
-      </w:fldSimple>
+      <w:r>
+        <w:fldChar w:fldCharType="begin"/>
+      </w:r>
+      <w:r>
+        <w:instrText xml:space="preserve"> SEQ Figure \* ARABIC </w:instrText>
+      </w:r>
+      <w:r>
+        <w:fldChar w:fldCharType="separate"/>
+      </w:r>
+      <w:r>
+        <w:rPr>
+          <w:noProof/>
+        </w:rPr>
+        <w:t>2</w:t>
+      </w:r>
+      <w:r>
+        <w:rPr>
+          <w:noProof/>
+        </w:rPr>
+        <w:fldChar w:fldCharType="end"/>
+      </w:r>
       <w:r>
         <w:t>: XT30 Connectors</w:t>
       </w:r>
@@ -1354,14 +1380,27 @@
       <w:r>
         <w:t xml:space="preserve">Figure </w:t>
       </w:r>
-      <w:fldSimple w:instr=" SEQ Figure \* ARABIC ">
-        <w:r>
-          <w:rPr>
-            <w:noProof/>
-          </w:rPr>
-          <w:t>3</w:t>
-        </w:r>
-      </w:fldSimple>
+      <w:r>
+        <w:fldChar w:fldCharType="begin"/>
+      </w:r>
+      <w:r>
+        <w:instrText xml:space="preserve"> SEQ Figure \* ARABIC </w:instrText>
+      </w:r>
+      <w:r>
+        <w:fldChar w:fldCharType="separate"/>
+      </w:r>
+      <w:r>
+        <w:rPr>
+          <w:noProof/>
+        </w:rPr>
+        <w:t>3</w:t>
+      </w:r>
+      <w:r>
+        <w:rPr>
+          <w:noProof/>
+        </w:rPr>
+        <w:fldChar w:fldCharType="end"/>
+      </w:r>
       <w:r>
         <w:t>: Micro-Fit 2-pin connector</w:t>
       </w:r>
@@ -1711,14 +1750,27 @@
       <w:r>
         <w:t xml:space="preserve">Figure </w:t>
       </w:r>
-      <w:fldSimple w:instr=" SEQ Figure \* ARABIC ">
-        <w:r>
-          <w:rPr>
-            <w:noProof/>
-          </w:rPr>
-          <w:t>4</w:t>
-        </w:r>
-      </w:fldSimple>
+      <w:r>
+        <w:fldChar w:fldCharType="begin"/>
+      </w:r>
+      <w:r>
+        <w:instrText xml:space="preserve"> SEQ Figure \* ARABIC </w:instrText>
+      </w:r>
+      <w:r>
+        <w:fldChar w:fldCharType="separate"/>
+      </w:r>
+      <w:r>
+        <w:rPr>
+          <w:noProof/>
+        </w:rPr>
+        <w:t>4</w:t>
+      </w:r>
+      <w:r>
+        <w:rPr>
+          <w:noProof/>
+        </w:rPr>
+        <w:fldChar w:fldCharType="end"/>
+      </w:r>
       <w:r>
         <w:t>: Micro-Fit 3-pin connector</w:t>
       </w:r>
@@ -2348,14 +2400,27 @@
       <w:r>
         <w:t xml:space="preserve">Figure </w:t>
       </w:r>
-      <w:fldSimple w:instr=" SEQ Figure \* ARABIC ">
-        <w:r>
-          <w:rPr>
-            <w:noProof/>
-          </w:rPr>
-          <w:t>5</w:t>
-        </w:r>
-      </w:fldSimple>
+      <w:r>
+        <w:fldChar w:fldCharType="begin"/>
+      </w:r>
+      <w:r>
+        <w:instrText xml:space="preserve"> SEQ Figure \* ARABIC </w:instrText>
+      </w:r>
+      <w:r>
+        <w:fldChar w:fldCharType="separate"/>
+      </w:r>
+      <w:r>
+        <w:rPr>
+          <w:noProof/>
+        </w:rPr>
+        <w:t>5</w:t>
+      </w:r>
+      <w:r>
+        <w:rPr>
+          <w:noProof/>
+        </w:rPr>
+        <w:fldChar w:fldCharType="end"/>
+      </w:r>
       <w:r>
         <w:t>: Micro-Fit 4-pin connector</w:t>
       </w:r>
@@ -3396,9 +3461,6 @@
                   <w:pPr>
                     <w:ind w:firstLine="0"/>
                   </w:pPr>
-                  <w:r>
-                    <w:t>Power</w:t>
-                  </w:r>
                 </w:p>
               </w:tc>
             </w:tr>
@@ -3428,7 +3490,7 @@
                     <w:ind w:firstLine="0"/>
                   </w:pPr>
                   <w:r>
-                    <w:t>Green</w:t>
+                    <w:t>N/A</w:t>
                   </w:r>
                 </w:p>
               </w:tc>
@@ -3440,9 +3502,6 @@
                   <w:pPr>
                     <w:ind w:firstLine="0"/>
                   </w:pPr>
-                  <w:r>
-                    <w:t>RX</w:t>
-                  </w:r>
                 </w:p>
               </w:tc>
             </w:tr>
@@ -3484,9 +3543,6 @@
                   <w:pPr>
                     <w:ind w:firstLine="0"/>
                   </w:pPr>
-                  <w:r>
-                    <w:t>TX</w:t>
-                  </w:r>
                 </w:p>
               </w:tc>
             </w:tr>
@@ -3688,7 +3744,10 @@
                     <w:ind w:firstLine="0"/>
                   </w:pPr>
                   <w:r>
-                    <w:t>Power</w:t>
+                    <w:t xml:space="preserve">Aux DAQ </w:t>
+                  </w:r>
+                  <w:r>
+                    <w:t>TX</w:t>
                   </w:r>
                 </w:p>
               </w:tc>
@@ -3719,7 +3778,7 @@
                     <w:ind w:firstLine="0"/>
                   </w:pPr>
                   <w:r>
-                    <w:t>Green</w:t>
+                    <w:t>N/A</w:t>
                   </w:r>
                 </w:p>
               </w:tc>
@@ -3731,9 +3790,6 @@
                   <w:pPr>
                     <w:ind w:firstLine="0"/>
                   </w:pPr>
-                  <w:r>
-                    <w:t>TX</w:t>
-                  </w:r>
                 </w:p>
               </w:tc>
             </w:tr>
@@ -3775,6 +3831,9 @@
                   <w:pPr>
                     <w:ind w:firstLine="0"/>
                   </w:pPr>
+                  <w:r>
+                    <w:t xml:space="preserve">Aux DAQ </w:t>
+                  </w:r>
                   <w:r>
                     <w:t>RX</w:t>
                   </w:r>
@@ -4261,14 +4320,27 @@
       <w:r>
         <w:t xml:space="preserve">Figure </w:t>
       </w:r>
-      <w:fldSimple w:instr=" SEQ Figure \* ARABIC ">
-        <w:r>
-          <w:rPr>
-            <w:noProof/>
-          </w:rPr>
-          <w:t>6</w:t>
-        </w:r>
-      </w:fldSimple>
+      <w:r>
+        <w:fldChar w:fldCharType="begin"/>
+      </w:r>
+      <w:r>
+        <w:instrText xml:space="preserve"> SEQ Figure \* ARABIC </w:instrText>
+      </w:r>
+      <w:r>
+        <w:fldChar w:fldCharType="separate"/>
+      </w:r>
+      <w:r>
+        <w:rPr>
+          <w:noProof/>
+        </w:rPr>
+        <w:t>6</w:t>
+      </w:r>
+      <w:r>
+        <w:rPr>
+          <w:noProof/>
+        </w:rPr>
+        <w:fldChar w:fldCharType="end"/>
+      </w:r>
       <w:r>
         <w:t>: Micro-Fit</w:t>
       </w:r>
@@ -5139,14 +5211,27 @@
       <w:r>
         <w:t xml:space="preserve">Figure </w:t>
       </w:r>
-      <w:fldSimple w:instr=" SEQ Figure \* ARABIC ">
-        <w:r>
-          <w:rPr>
-            <w:noProof/>
-          </w:rPr>
-          <w:t>7</w:t>
-        </w:r>
-      </w:fldSimple>
+      <w:r>
+        <w:fldChar w:fldCharType="begin"/>
+      </w:r>
+      <w:r>
+        <w:instrText xml:space="preserve"> SEQ Figure \* ARABIC </w:instrText>
+      </w:r>
+      <w:r>
+        <w:fldChar w:fldCharType="separate"/>
+      </w:r>
+      <w:r>
+        <w:rPr>
+          <w:noProof/>
+        </w:rPr>
+        <w:t>7</w:t>
+      </w:r>
+      <w:r>
+        <w:rPr>
+          <w:noProof/>
+        </w:rPr>
+        <w:fldChar w:fldCharType="end"/>
+      </w:r>
       <w:r>
         <w:t>: Weather-Pack 2-pin connector</w:t>
       </w:r>
@@ -5478,14 +5563,27 @@
       <w:r>
         <w:t xml:space="preserve">Figure </w:t>
       </w:r>
-      <w:fldSimple w:instr=" SEQ Figure \* ARABIC ">
-        <w:r>
-          <w:rPr>
-            <w:noProof/>
-          </w:rPr>
-          <w:t>8</w:t>
-        </w:r>
-      </w:fldSimple>
+      <w:r>
+        <w:fldChar w:fldCharType="begin"/>
+      </w:r>
+      <w:r>
+        <w:instrText xml:space="preserve"> SEQ Figure \* ARABIC </w:instrText>
+      </w:r>
+      <w:r>
+        <w:fldChar w:fldCharType="separate"/>
+      </w:r>
+      <w:r>
+        <w:rPr>
+          <w:noProof/>
+        </w:rPr>
+        <w:t>8</w:t>
+      </w:r>
+      <w:r>
+        <w:rPr>
+          <w:noProof/>
+        </w:rPr>
+        <w:fldChar w:fldCharType="end"/>
+      </w:r>
       <w:r>
         <w:t xml:space="preserve">: Molex </w:t>
       </w:r>
@@ -5934,14 +6032,27 @@
       <w:r>
         <w:t xml:space="preserve">Figure </w:t>
       </w:r>
-      <w:fldSimple w:instr=" SEQ Figure \* ARABIC ">
-        <w:r>
-          <w:rPr>
-            <w:noProof/>
-          </w:rPr>
-          <w:t>9</w:t>
-        </w:r>
-      </w:fldSimple>
+      <w:r>
+        <w:fldChar w:fldCharType="begin"/>
+      </w:r>
+      <w:r>
+        <w:instrText xml:space="preserve"> SEQ Figure \* ARABIC </w:instrText>
+      </w:r>
+      <w:r>
+        <w:fldChar w:fldCharType="separate"/>
+      </w:r>
+      <w:r>
+        <w:rPr>
+          <w:noProof/>
+        </w:rPr>
+        <w:t>9</w:t>
+      </w:r>
+      <w:r>
+        <w:rPr>
+          <w:noProof/>
+        </w:rPr>
+        <w:fldChar w:fldCharType="end"/>
+      </w:r>
       <w:r>
         <w:t xml:space="preserve">: Molex </w:t>
       </w:r>

</xml_diff>